<commit_message>
Fix headers for Known Issues
</commit_message>
<xml_diff>
--- a/v/1_4.docx
+++ b/v/1_4.docx
@@ -27,9 +27,7 @@
       <w:r>
         <w:t>4</w:t>
       </w:r>
-      <w:bookmarkStart w:id="13" w:name="_GoBack"/>
       <w:bookmarkEnd w:id="0"/>
-      <w:bookmarkEnd w:id="13"/>
     </w:p>
     <w:p>
       <w:pPr>
@@ -38,73 +36,73 @@
           <w:bottom w:val="single" w:sz="4" w:space="2" w:color="002060"/>
         </w:pBdr>
       </w:pPr>
-      <w:bookmarkStart w:id="14" w:name="_Toc509907264"/>
+      <w:bookmarkStart w:id="13" w:name="_Toc509907264"/>
       <w:r>
         <w:t>About this Document</w:t>
+      </w:r>
+      <w:bookmarkEnd w:id="13"/>
+    </w:p>
+    <w:p>
+      <w:pPr>
+        <w:pStyle w:val="Heading3"/>
+      </w:pPr>
+      <w:bookmarkStart w:id="14" w:name="_Toc509907265"/>
+      <w:r>
+        <w:t>Purpose</w:t>
       </w:r>
       <w:bookmarkEnd w:id="14"/>
     </w:p>
     <w:p>
-      <w:pPr>
-        <w:pStyle w:val="Heading3"/>
-      </w:pPr>
-      <w:bookmarkStart w:id="15" w:name="_Toc509907265"/>
-      <w:r>
-        <w:t>Purpose</w:t>
+      <w:bookmarkStart w:id="15" w:name="_Toc509907268"/>
+      <w:r>
+        <w:t>This document provides a brief overview of the changes made between V1.3 and V1.4 of hub2, along with where further details of each change can be found within the updated functional specification, in addition to a listing of completed bug fixes and outstanding known issues.</w:t>
+      </w:r>
+    </w:p>
+    <w:p>
+      <w:pPr>
+        <w:pStyle w:val="Heading2"/>
+      </w:pPr>
+      <w:r>
+        <w:t>Fixed Issues</w:t>
       </w:r>
       <w:bookmarkEnd w:id="15"/>
     </w:p>
     <w:p>
-      <w:bookmarkStart w:id="16" w:name="_Toc509907268"/>
-      <w:r>
-        <w:t>This document provides a brief overview of the changes made between V1.3 and V1.4 of hub2, along with where further details of each change can be found within the updated functional specification, in addition to a listing of completed bug fixes and outstanding known issues.</w:t>
+      <w:r>
+        <w:t xml:space="preserve">The following are a list of issues reported in previously releases that have been fixed </w:t>
+      </w:r>
+      <w:r>
+        <w:t>in v1.</w:t>
+      </w:r>
+      <w:r>
+        <w:t xml:space="preserve">4 </w:t>
+      </w:r>
+      <w:r>
+        <w:t>of hub2.</w:t>
       </w:r>
     </w:p>
     <w:p>
       <w:pPr>
-        <w:pStyle w:val="Heading2"/>
-      </w:pPr>
-      <w:r>
-        <w:t>Fixed Issues</w:t>
-      </w:r>
-      <w:bookmarkEnd w:id="16"/>
-    </w:p>
-    <w:p>
-      <w:r>
-        <w:t xml:space="preserve">The following are a list of issues reported in previously releases that have been fixed </w:t>
-      </w:r>
-      <w:r>
-        <w:t>in v1.</w:t>
-      </w:r>
-      <w:r>
-        <w:t xml:space="preserve">4 </w:t>
-      </w:r>
-      <w:r>
-        <w:t>of hub2.</w:t>
-      </w:r>
-    </w:p>
-    <w:p>
-      <w:pPr>
         <w:pStyle w:val="Heading3"/>
         <w:ind w:left="0" w:firstLine="0"/>
       </w:pPr>
-      <w:bookmarkStart w:id="17" w:name="_Toc461804168"/>
-      <w:bookmarkStart w:id="18" w:name="_Toc465774016"/>
-      <w:bookmarkStart w:id="19" w:name="_Toc466359664"/>
-      <w:bookmarkStart w:id="20" w:name="_Toc473896524"/>
-      <w:bookmarkStart w:id="21" w:name="_Toc485904188"/>
-      <w:bookmarkStart w:id="22" w:name="_Toc493666617"/>
-      <w:bookmarkStart w:id="23" w:name="_Toc509907269"/>
+      <w:bookmarkStart w:id="16" w:name="_Toc461804168"/>
+      <w:bookmarkStart w:id="17" w:name="_Toc465774016"/>
+      <w:bookmarkStart w:id="18" w:name="_Toc466359664"/>
+      <w:bookmarkStart w:id="19" w:name="_Toc473896524"/>
+      <w:bookmarkStart w:id="20" w:name="_Toc485904188"/>
+      <w:bookmarkStart w:id="21" w:name="_Toc493666617"/>
+      <w:bookmarkStart w:id="22" w:name="_Toc509907269"/>
       <w:r>
         <w:t>Fixed Issues</w:t>
       </w:r>
+      <w:bookmarkEnd w:id="16"/>
       <w:bookmarkEnd w:id="17"/>
       <w:bookmarkEnd w:id="18"/>
       <w:bookmarkEnd w:id="19"/>
       <w:bookmarkEnd w:id="20"/>
       <w:bookmarkEnd w:id="21"/>
       <w:bookmarkEnd w:id="22"/>
-      <w:bookmarkEnd w:id="23"/>
     </w:p>
     <w:tbl>
       <w:tblPr>
@@ -511,18 +509,21 @@
       <w:pPr>
         <w:pStyle w:val="Heading2"/>
       </w:pPr>
-      <w:bookmarkStart w:id="24" w:name="_Toc509907270"/>
-      <w:r>
+      <w:bookmarkStart w:id="23" w:name="_Toc509907270"/>
+      <w:r>
+        <w:lastRenderedPageBreak/>
         <w:t xml:space="preserve">Known </w:t>
       </w:r>
       <w:r>
         <w:t>Issues</w:t>
       </w:r>
-      <w:bookmarkEnd w:id="24"/>
+      <w:bookmarkEnd w:id="23"/>
     </w:p>
     <w:p>
       <w:pPr>
-        <w:pStyle w:val="Heading2"/>
+        <w:rPr>
+          <w:rStyle w:val="Hyperlink"/>
+        </w:rPr>
       </w:pPr>
       <w:r>
         <w:t xml:space="preserve">A full list of </w:t>
@@ -553,11 +554,18 @@
           <w:t>https://qedi-gotechnology.github.io/</w:t>
         </w:r>
       </w:hyperlink>
-      <w:bookmarkStart w:id="25" w:name="_Toc509907271"/>
+      <w:bookmarkStart w:id="24" w:name="_Toc509907271"/>
+    </w:p>
+    <w:p>
+      <w:pPr>
+        <w:pStyle w:val="Heading2"/>
+      </w:pPr>
+      <w:bookmarkStart w:id="25" w:name="_GoBack"/>
+      <w:bookmarkEnd w:id="25"/>
       <w:r>
         <w:t>Features</w:t>
       </w:r>
-      <w:bookmarkEnd w:id="25"/>
+      <w:bookmarkEnd w:id="24"/>
     </w:p>
     <w:p>
       <w:r>
@@ -906,6 +914,7 @@
           <w:b/>
           <w:noProof/>
         </w:rPr>
+        <w:lastRenderedPageBreak/>
         <w:drawing>
           <wp:inline distT="0" distB="0" distL="0" distR="0" wp14:anchorId="3548BE0E" wp14:editId="76B9290D">
             <wp:extent cx="5895975" cy="3156511"/>
@@ -1124,6 +1133,7 @@
         <w:pStyle w:val="Figure"/>
       </w:pPr>
       <w:r>
+        <w:lastRenderedPageBreak/>
         <w:t>Screenshot showing the new Table Bookmarks Section of Digital Documents</w:t>
       </w:r>
     </w:p>
@@ -1384,7 +1394,11 @@
         <w:t>section,</w:t>
       </w:r>
       <w:r>
-        <w:t xml:space="preserve"> it is now possible to add Task Links. A Task Link has a Source Task and a Target Task, which will be on different Digital Documents. If both Digital Documents are assigned to a Tag within the same Level E</w:t>
+        <w:t xml:space="preserve"> it is now possible to add Task Links. A Task Link has a Source Task and a Target Task, which will be on different Digital Documents. If both Digital Documents are assigned to a Tag within the same </w:t>
+      </w:r>
+      <w:r>
+        <w:lastRenderedPageBreak/>
+        <w:t>Level E</w:t>
       </w:r>
       <w:r>
         <w:t xml:space="preserve"> </w:t>
@@ -1576,6 +1590,7 @@
       </w:pPr>
       <w:bookmarkStart w:id="33" w:name="_Toc509907279"/>
       <w:r>
+        <w:lastRenderedPageBreak/>
         <w:t>Completion Grid</w:t>
       </w:r>
       <w:bookmarkEnd w:id="33"/>
@@ -1869,7 +1884,7 @@
       <w:fldChar w:fldCharType="separate"/>
     </w:r>
     <w:r>
-      <w:t>7</w:t>
+      <w:t>6</w:t>
     </w:r>
     <w:r>
       <w:fldChar w:fldCharType="end"/>
@@ -1877,11 +1892,21 @@
     <w:r>
       <w:t xml:space="preserve"> of </w:t>
     </w:r>
-    <w:fldSimple w:instr=" NUMPAGES  \* Arabic  \* MERGEFORMAT ">
-      <w:r>
-        <w:t>7</w:t>
-      </w:r>
-    </w:fldSimple>
+    <w:r>
+      <w:fldChar w:fldCharType="begin"/>
+    </w:r>
+    <w:r>
+      <w:instrText xml:space="preserve"> NUMPAGES  \* Arabic  \* MERGEFORMAT </w:instrText>
+    </w:r>
+    <w:r>
+      <w:fldChar w:fldCharType="separate"/>
+    </w:r>
+    <w:r>
+      <w:t>6</w:t>
+    </w:r>
+    <w:r>
+      <w:fldChar w:fldCharType="end"/>
+    </w:r>
     <w:r>
       <w:tab/>
       <w:t xml:space="preserve">Revision </w:t>
@@ -7931,23 +7956,6 @@
 </file>
 
 <file path=customXml/item1.xml><?xml version="1.0" encoding="utf-8"?>
-<?mso-contentType ?>
-<FormTemplates xmlns="http://schemas.microsoft.com/sharepoint/v3/contenttype/forms">
-  <Display>DocumentLibraryForm</Display>
-  <Edit>DocumentLibraryForm</Edit>
-  <New>DocumentLibraryForm</New>
-</FormTemplates>
-</file>
-
-<file path=customXml/item2.xml><?xml version="1.0" encoding="utf-8"?>
-<p:properties xmlns:p="http://schemas.microsoft.com/office/2006/metadata/properties" xmlns:xsi="http://www.w3.org/2001/XMLSchema-instance" xmlns:pc="http://schemas.microsoft.com/office/infopath/2007/PartnerControls">
-  <documentManagement>
-    <_Version xmlns="http://schemas.microsoft.com/sharepoint/v3/fields" xsi:nil="true"/>
-  </documentManagement>
-</p:properties>
-</file>
-
-<file path=customXml/item3.xml><?xml version="1.0" encoding="utf-8"?>
 <ct:contentTypeSchema xmlns:ct="http://schemas.microsoft.com/office/2006/metadata/contentType" xmlns:ma="http://schemas.microsoft.com/office/2006/metadata/properties/metaAttributes" ct:_="" ma:_="" ma:contentTypeName="Document" ma:contentTypeID="0x010100DB157BD05F2440419AB1FD48A2378BAB" ma:contentTypeVersion="5" ma:contentTypeDescription="Create a new document." ma:contentTypeScope="" ma:versionID="24d9f2d07237264d120e5209cc111244">
   <xsd:schema xmlns:xsd="http://www.w3.org/2001/XMLSchema" xmlns:xs="http://www.w3.org/2001/XMLSchema" xmlns:p="http://schemas.microsoft.com/office/2006/metadata/properties" xmlns:ns2="http://schemas.microsoft.com/sharepoint/v3/fields" targetNamespace="http://schemas.microsoft.com/office/2006/metadata/properties" ma:root="true" ma:fieldsID="ea0a8a0456d8961372683f4f1f16e3ef" ns2:_="">
     <xsd:import namespace="http://schemas.microsoft.com/sharepoint/v3/fields"/>
@@ -8071,6 +8079,23 @@
     <xs:element name="TermId" type="xs:string"/>
   </xs:schema>
 </ct:contentTypeSchema>
+</file>
+
+<file path=customXml/item2.xml><?xml version="1.0" encoding="utf-8"?>
+<p:properties xmlns:p="http://schemas.microsoft.com/office/2006/metadata/properties" xmlns:xsi="http://www.w3.org/2001/XMLSchema-instance" xmlns:pc="http://schemas.microsoft.com/office/infopath/2007/PartnerControls">
+  <documentManagement>
+    <_Version xmlns="http://schemas.microsoft.com/sharepoint/v3/fields" xsi:nil="true"/>
+  </documentManagement>
+</p:properties>
+</file>
+
+<file path=customXml/item3.xml><?xml version="1.0" encoding="utf-8"?>
+<?mso-contentType ?>
+<FormTemplates xmlns="http://schemas.microsoft.com/sharepoint/v3/contenttype/forms">
+  <Display>DocumentLibraryForm</Display>
+  <Edit>DocumentLibraryForm</Edit>
+  <New>DocumentLibraryForm</New>
+</FormTemplates>
 </file>
 
 <file path=customXml/item4.xml><?xml version="1.0" encoding="utf-8"?>
@@ -8243,24 +8268,6 @@
 </file>
 
 <file path=customXml/itemProps1.xml><?xml version="1.0" encoding="utf-8"?>
-<ds:datastoreItem xmlns:ds="http://schemas.openxmlformats.org/officeDocument/2006/customXml" ds:itemID="{AC602F26-C48F-403A-BEF1-BCDAF7782CCF}">
-  <ds:schemaRefs>
-    <ds:schemaRef ds:uri="http://schemas.microsoft.com/sharepoint/v3/contenttype/forms"/>
-  </ds:schemaRefs>
-</ds:datastoreItem>
-</file>
-
-<file path=customXml/itemProps2.xml><?xml version="1.0" encoding="utf-8"?>
-<ds:datastoreItem xmlns:ds="http://schemas.openxmlformats.org/officeDocument/2006/customXml" ds:itemID="{1762D7BF-66F4-45FB-AE58-76937C0BFE2A}">
-  <ds:schemaRefs>
-    <ds:schemaRef ds:uri="http://schemas.microsoft.com/office/2006/metadata/properties"/>
-    <ds:schemaRef ds:uri="http://schemas.microsoft.com/office/infopath/2007/PartnerControls"/>
-    <ds:schemaRef ds:uri="http://schemas.microsoft.com/sharepoint/v3/fields"/>
-  </ds:schemaRefs>
-</ds:datastoreItem>
-</file>
-
-<file path=customXml/itemProps3.xml><?xml version="1.0" encoding="utf-8"?>
 <ds:datastoreItem xmlns:ds="http://schemas.openxmlformats.org/officeDocument/2006/customXml" ds:itemID="{C60BE7D4-51F7-480D-B0D8-B6DC0089D062}">
   <ds:schemaRefs>
     <ds:schemaRef ds:uri="http://schemas.microsoft.com/office/2006/metadata/contentType"/>
@@ -8278,8 +8285,26 @@
 </ds:datastoreItem>
 </file>
 
+<file path=customXml/itemProps2.xml><?xml version="1.0" encoding="utf-8"?>
+<ds:datastoreItem xmlns:ds="http://schemas.openxmlformats.org/officeDocument/2006/customXml" ds:itemID="{1762D7BF-66F4-45FB-AE58-76937C0BFE2A}">
+  <ds:schemaRefs>
+    <ds:schemaRef ds:uri="http://schemas.microsoft.com/office/2006/metadata/properties"/>
+    <ds:schemaRef ds:uri="http://schemas.microsoft.com/office/infopath/2007/PartnerControls"/>
+    <ds:schemaRef ds:uri="http://schemas.microsoft.com/sharepoint/v3/fields"/>
+  </ds:schemaRefs>
+</ds:datastoreItem>
+</file>
+
+<file path=customXml/itemProps3.xml><?xml version="1.0" encoding="utf-8"?>
+<ds:datastoreItem xmlns:ds="http://schemas.openxmlformats.org/officeDocument/2006/customXml" ds:itemID="{AC602F26-C48F-403A-BEF1-BCDAF7782CCF}">
+  <ds:schemaRefs>
+    <ds:schemaRef ds:uri="http://schemas.microsoft.com/sharepoint/v3/contenttype/forms"/>
+  </ds:schemaRefs>
+</ds:datastoreItem>
+</file>
+
 <file path=customXml/itemProps4.xml><?xml version="1.0" encoding="utf-8"?>
-<ds:datastoreItem xmlns:ds="http://schemas.openxmlformats.org/officeDocument/2006/customXml" ds:itemID="{ED79F6B2-7E03-4738-9CA0-E979F70B9289}">
+<ds:datastoreItem xmlns:ds="http://schemas.openxmlformats.org/officeDocument/2006/customXml" ds:itemID="{3B3DF132-4583-43FC-8FC2-534DFE1A8BBD}">
   <ds:schemaRefs>
     <ds:schemaRef ds:uri="http://schemas.openxmlformats.org/officeDocument/2006/bibliography"/>
   </ds:schemaRefs>

</xml_diff>